<commit_message>
add scapy icmp spoof packet code
</commit_message>
<xml_diff>
--- a/Luke_Evans_Lab_1.docx
+++ b/Luke_Evans_Lab_1.docx
@@ -987,6 +987,323 @@
         <w:t xml:space="preserve"> allows for various filters to easily be applied to our packet sniffer using BPF syntax.</w:t>
       </w:r>
     </w:p>
+    <w:p/>
+    <w:p/>
+    <w:p>
+      <w:r>
+        <w:rPr>
+          <w:i/>
+          <w:iCs/>
+        </w:rPr>
+        <w:t>1.2 Spoofing ICMP Packets:</w:t>
+      </w:r>
+    </w:p>
+    <w:p/>
+    <w:p>
+      <w:r>
+        <w:rPr>
+          <w:noProof/>
+        </w:rPr>
+        <w:drawing>
+          <wp:inline distT="0" distB="0" distL="0" distR="0" wp14:anchorId="524AFBDD" wp14:editId="73D7358C">
+            <wp:extent cx="5943600" cy="1504950"/>
+            <wp:effectExtent l="0" t="0" r="0" b="6350"/>
+            <wp:docPr id="14" name="Picture 14" descr="Graphical user interface, text, application, chat or text message&#10;&#10;Description automatically generated"/>
+            <wp:cNvGraphicFramePr>
+              <a:graphicFrameLocks xmlns:a="http://schemas.openxmlformats.org/drawingml/2006/main" noChangeAspect="1"/>
+            </wp:cNvGraphicFramePr>
+            <a:graphic xmlns:a="http://schemas.openxmlformats.org/drawingml/2006/main">
+              <a:graphicData uri="http://schemas.openxmlformats.org/drawingml/2006/picture">
+                <pic:pic xmlns:pic="http://schemas.openxmlformats.org/drawingml/2006/picture">
+                  <pic:nvPicPr>
+                    <pic:cNvPr id="14" name="Picture 14" descr="Graphical user interface, text, application, chat or text message&#10;&#10;Description automatically generated"/>
+                    <pic:cNvPicPr/>
+                  </pic:nvPicPr>
+                  <pic:blipFill>
+                    <a:blip r:embed="rId15">
+                      <a:extLst>
+                        <a:ext uri="{28A0092B-C50C-407E-A947-70E740481C1C}">
+                          <a14:useLocalDpi xmlns:a14="http://schemas.microsoft.com/office/drawing/2010/main" val="0"/>
+                        </a:ext>
+                      </a:extLst>
+                    </a:blip>
+                    <a:stretch>
+                      <a:fillRect/>
+                    </a:stretch>
+                  </pic:blipFill>
+                  <pic:spPr>
+                    <a:xfrm>
+                      <a:off x="0" y="0"/>
+                      <a:ext cx="5943600" cy="1504950"/>
+                    </a:xfrm>
+                    <a:prstGeom prst="rect">
+                      <a:avLst/>
+                    </a:prstGeom>
+                  </pic:spPr>
+                </pic:pic>
+              </a:graphicData>
+            </a:graphic>
+          </wp:inline>
+        </w:drawing>
+      </w:r>
+    </w:p>
+    <w:p/>
+    <w:p>
+      <w:r>
+        <w:rPr>
+          <w:noProof/>
+        </w:rPr>
+        <w:drawing>
+          <wp:inline distT="0" distB="0" distL="0" distR="0" wp14:anchorId="2BA90757" wp14:editId="68CB23F0">
+            <wp:extent cx="5943600" cy="739775"/>
+            <wp:effectExtent l="0" t="0" r="0" b="0"/>
+            <wp:docPr id="15" name="Picture 15" descr="Graphical user interface, application&#10;&#10;Description automatically generated"/>
+            <wp:cNvGraphicFramePr>
+              <a:graphicFrameLocks xmlns:a="http://schemas.openxmlformats.org/drawingml/2006/main" noChangeAspect="1"/>
+            </wp:cNvGraphicFramePr>
+            <a:graphic xmlns:a="http://schemas.openxmlformats.org/drawingml/2006/main">
+              <a:graphicData uri="http://schemas.openxmlformats.org/drawingml/2006/picture">
+                <pic:pic xmlns:pic="http://schemas.openxmlformats.org/drawingml/2006/picture">
+                  <pic:nvPicPr>
+                    <pic:cNvPr id="15" name="Picture 15" descr="Graphical user interface, application&#10;&#10;Description automatically generated"/>
+                    <pic:cNvPicPr/>
+                  </pic:nvPicPr>
+                  <pic:blipFill>
+                    <a:blip r:embed="rId16">
+                      <a:extLst>
+                        <a:ext uri="{28A0092B-C50C-407E-A947-70E740481C1C}">
+                          <a14:useLocalDpi xmlns:a14="http://schemas.microsoft.com/office/drawing/2010/main" val="0"/>
+                        </a:ext>
+                      </a:extLst>
+                    </a:blip>
+                    <a:stretch>
+                      <a:fillRect/>
+                    </a:stretch>
+                  </pic:blipFill>
+                  <pic:spPr>
+                    <a:xfrm>
+                      <a:off x="0" y="0"/>
+                      <a:ext cx="5943600" cy="739775"/>
+                    </a:xfrm>
+                    <a:prstGeom prst="rect">
+                      <a:avLst/>
+                    </a:prstGeom>
+                  </pic:spPr>
+                </pic:pic>
+              </a:graphicData>
+            </a:graphic>
+          </wp:inline>
+        </w:drawing>
+      </w:r>
+    </w:p>
+    <w:p/>
+    <w:p>
+      <w:r>
+        <w:t xml:space="preserve">Observation: When we run our script from the VM with </w:t>
+      </w:r>
+      <w:proofErr w:type="spellStart"/>
+      <w:r>
+        <w:t>ip</w:t>
+      </w:r>
+      <w:proofErr w:type="spellEnd"/>
+      <w:r>
+        <w:t xml:space="preserve"> address 10.0.2.15 and set the destination </w:t>
+      </w:r>
+      <w:proofErr w:type="spellStart"/>
+      <w:r>
+        <w:t>ip</w:t>
+      </w:r>
+      <w:proofErr w:type="spellEnd"/>
+      <w:r>
+        <w:t xml:space="preserve"> to 10.0.2.4 we can observe this ICMP packet on </w:t>
+      </w:r>
+      <w:proofErr w:type="spellStart"/>
+      <w:r>
+        <w:t>wireshark</w:t>
+      </w:r>
+      <w:proofErr w:type="spellEnd"/>
+      <w:r>
+        <w:t xml:space="preserve">. We are currently not spoofing the source address. Since we have </w:t>
+      </w:r>
+      <w:proofErr w:type="spellStart"/>
+      <w:r>
+        <w:t>a.src</w:t>
+      </w:r>
+      <w:proofErr w:type="spellEnd"/>
+      <w:r>
+        <w:t xml:space="preserve"> commented out above the source of the request is auto populated with our real </w:t>
+      </w:r>
+      <w:proofErr w:type="spellStart"/>
+      <w:r>
+        <w:t>ip</w:t>
+      </w:r>
+      <w:proofErr w:type="spellEnd"/>
+      <w:r>
+        <w:t xml:space="preserve"> address. The code below we will set our </w:t>
+      </w:r>
+      <w:proofErr w:type="spellStart"/>
+      <w:r>
+        <w:t>ip</w:t>
+      </w:r>
+      <w:proofErr w:type="spellEnd"/>
+      <w:r>
+        <w:t xml:space="preserve"> to 1.1.1.1.</w:t>
+      </w:r>
+    </w:p>
+    <w:p/>
+    <w:p>
+      <w:r>
+        <w:rPr>
+          <w:noProof/>
+        </w:rPr>
+        <w:drawing>
+          <wp:inline distT="0" distB="0" distL="0" distR="0" wp14:anchorId="4E33276F" wp14:editId="31DECB65">
+            <wp:extent cx="5943600" cy="1615440"/>
+            <wp:effectExtent l="0" t="0" r="0" b="0"/>
+            <wp:docPr id="16" name="Picture 16" descr="Graphical user interface, text, application, chat or text message&#10;&#10;Description automatically generated"/>
+            <wp:cNvGraphicFramePr>
+              <a:graphicFrameLocks xmlns:a="http://schemas.openxmlformats.org/drawingml/2006/main" noChangeAspect="1"/>
+            </wp:cNvGraphicFramePr>
+            <a:graphic xmlns:a="http://schemas.openxmlformats.org/drawingml/2006/main">
+              <a:graphicData uri="http://schemas.openxmlformats.org/drawingml/2006/picture">
+                <pic:pic xmlns:pic="http://schemas.openxmlformats.org/drawingml/2006/picture">
+                  <pic:nvPicPr>
+                    <pic:cNvPr id="16" name="Picture 16" descr="Graphical user interface, text, application, chat or text message&#10;&#10;Description automatically generated"/>
+                    <pic:cNvPicPr/>
+                  </pic:nvPicPr>
+                  <pic:blipFill>
+                    <a:blip r:embed="rId17">
+                      <a:extLst>
+                        <a:ext uri="{28A0092B-C50C-407E-A947-70E740481C1C}">
+                          <a14:useLocalDpi xmlns:a14="http://schemas.microsoft.com/office/drawing/2010/main" val="0"/>
+                        </a:ext>
+                      </a:extLst>
+                    </a:blip>
+                    <a:stretch>
+                      <a:fillRect/>
+                    </a:stretch>
+                  </pic:blipFill>
+                  <pic:spPr>
+                    <a:xfrm>
+                      <a:off x="0" y="0"/>
+                      <a:ext cx="5943600" cy="1615440"/>
+                    </a:xfrm>
+                    <a:prstGeom prst="rect">
+                      <a:avLst/>
+                    </a:prstGeom>
+                  </pic:spPr>
+                </pic:pic>
+              </a:graphicData>
+            </a:graphic>
+          </wp:inline>
+        </w:drawing>
+      </w:r>
+    </w:p>
+    <w:p/>
+    <w:p>
+      <w:r>
+        <w:rPr>
+          <w:noProof/>
+        </w:rPr>
+        <w:drawing>
+          <wp:inline distT="0" distB="0" distL="0" distR="0" wp14:anchorId="47ED64A8" wp14:editId="319E1D76">
+            <wp:extent cx="5943600" cy="857250"/>
+            <wp:effectExtent l="0" t="0" r="0" b="6350"/>
+            <wp:docPr id="17" name="Picture 17" descr="Graphical user interface, text, application, Word&#10;&#10;Description automatically generated"/>
+            <wp:cNvGraphicFramePr>
+              <a:graphicFrameLocks xmlns:a="http://schemas.openxmlformats.org/drawingml/2006/main" noChangeAspect="1"/>
+            </wp:cNvGraphicFramePr>
+            <a:graphic xmlns:a="http://schemas.openxmlformats.org/drawingml/2006/main">
+              <a:graphicData uri="http://schemas.openxmlformats.org/drawingml/2006/picture">
+                <pic:pic xmlns:pic="http://schemas.openxmlformats.org/drawingml/2006/picture">
+                  <pic:nvPicPr>
+                    <pic:cNvPr id="17" name="Picture 17" descr="Graphical user interface, text, application, Word&#10;&#10;Description automatically generated"/>
+                    <pic:cNvPicPr/>
+                  </pic:nvPicPr>
+                  <pic:blipFill>
+                    <a:blip r:embed="rId18">
+                      <a:extLst>
+                        <a:ext uri="{28A0092B-C50C-407E-A947-70E740481C1C}">
+                          <a14:useLocalDpi xmlns:a14="http://schemas.microsoft.com/office/drawing/2010/main" val="0"/>
+                        </a:ext>
+                      </a:extLst>
+                    </a:blip>
+                    <a:stretch>
+                      <a:fillRect/>
+                    </a:stretch>
+                  </pic:blipFill>
+                  <pic:spPr>
+                    <a:xfrm>
+                      <a:off x="0" y="0"/>
+                      <a:ext cx="5943600" cy="857250"/>
+                    </a:xfrm>
+                    <a:prstGeom prst="rect">
+                      <a:avLst/>
+                    </a:prstGeom>
+                  </pic:spPr>
+                </pic:pic>
+              </a:graphicData>
+            </a:graphic>
+          </wp:inline>
+        </w:drawing>
+      </w:r>
+    </w:p>
+    <w:p/>
+    <w:p>
+      <w:r>
+        <w:t>Observation</w:t>
+      </w:r>
+      <w:r>
+        <w:t>/Explanation</w:t>
+      </w:r>
+      <w:r>
+        <w:t xml:space="preserve">: With </w:t>
+      </w:r>
+      <w:proofErr w:type="spellStart"/>
+      <w:r>
+        <w:t>a.src</w:t>
+      </w:r>
+      <w:proofErr w:type="spellEnd"/>
+      <w:r>
+        <w:t xml:space="preserve"> set in the code to 1.1.1.1 the source IP is</w:t>
+      </w:r>
+      <w:r>
+        <w:t xml:space="preserve"> </w:t>
+      </w:r>
+      <w:r>
+        <w:t xml:space="preserve">spoofed and so the reply is sent back to that IP.  We have successfully spoofed our </w:t>
+      </w:r>
+      <w:proofErr w:type="spellStart"/>
+      <w:r>
+        <w:t>icmp</w:t>
+      </w:r>
+      <w:proofErr w:type="spellEnd"/>
+      <w:r>
+        <w:t xml:space="preserve"> request.</w:t>
+      </w:r>
+      <w:r>
+        <w:t xml:space="preserve"> </w:t>
+      </w:r>
+      <w:proofErr w:type="spellStart"/>
+      <w:r>
+        <w:t>Scapy</w:t>
+      </w:r>
+      <w:proofErr w:type="spellEnd"/>
+      <w:r>
+        <w:t xml:space="preserve"> makes this operation trivial.</w:t>
+      </w:r>
+    </w:p>
+    <w:p>
+      <w:r>
+        <w:rPr>
+          <w:i/>
+          <w:iCs/>
+        </w:rPr>
+        <w:lastRenderedPageBreak/>
+        <w:t>1.3 Traceroute:</w:t>
+      </w:r>
+    </w:p>
+    <w:p/>
     <w:p/>
     <w:p/>
     <w:p/>

</xml_diff>

<commit_message>
write simple traceroute tool with scapy
</commit_message>
<xml_diff>
--- a/Luke_Evans_Lab_1.docx
+++ b/Luke_Evans_Lab_1.docx
@@ -1304,9 +1304,160 @@
       </w:r>
     </w:p>
     <w:p/>
-    <w:p/>
-    <w:p/>
-    <w:p/>
+    <w:p>
+      <w:r>
+        <w:rPr>
+          <w:noProof/>
+        </w:rPr>
+        <w:drawing>
+          <wp:inline distT="0" distB="0" distL="0" distR="0" wp14:anchorId="723C0E57" wp14:editId="3821BA09">
+            <wp:extent cx="5943600" cy="3785870"/>
+            <wp:effectExtent l="0" t="0" r="0" b="0"/>
+            <wp:docPr id="18" name="Picture 18" descr="Graphical user interface, text, application, chat or text message&#10;&#10;Description automatically generated"/>
+            <wp:cNvGraphicFramePr>
+              <a:graphicFrameLocks xmlns:a="http://schemas.openxmlformats.org/drawingml/2006/main" noChangeAspect="1"/>
+            </wp:cNvGraphicFramePr>
+            <a:graphic xmlns:a="http://schemas.openxmlformats.org/drawingml/2006/main">
+              <a:graphicData uri="http://schemas.openxmlformats.org/drawingml/2006/picture">
+                <pic:pic xmlns:pic="http://schemas.openxmlformats.org/drawingml/2006/picture">
+                  <pic:nvPicPr>
+                    <pic:cNvPr id="18" name="Picture 18" descr="Graphical user interface, text, application, chat or text message&#10;&#10;Description automatically generated"/>
+                    <pic:cNvPicPr/>
+                  </pic:nvPicPr>
+                  <pic:blipFill>
+                    <a:blip r:embed="rId19">
+                      <a:extLst>
+                        <a:ext uri="{28A0092B-C50C-407E-A947-70E740481C1C}">
+                          <a14:useLocalDpi xmlns:a14="http://schemas.microsoft.com/office/drawing/2010/main" val="0"/>
+                        </a:ext>
+                      </a:extLst>
+                    </a:blip>
+                    <a:stretch>
+                      <a:fillRect/>
+                    </a:stretch>
+                  </pic:blipFill>
+                  <pic:spPr>
+                    <a:xfrm>
+                      <a:off x="0" y="0"/>
+                      <a:ext cx="5943600" cy="3785870"/>
+                    </a:xfrm>
+                    <a:prstGeom prst="rect">
+                      <a:avLst/>
+                    </a:prstGeom>
+                  </pic:spPr>
+                </pic:pic>
+              </a:graphicData>
+            </a:graphic>
+          </wp:inline>
+        </w:drawing>
+      </w:r>
+    </w:p>
+    <w:p/>
+    <w:p>
+      <w:r>
+        <w:t>The output from the code above is shown below:</w:t>
+      </w:r>
+    </w:p>
+    <w:p/>
+    <w:p>
+      <w:r>
+        <w:rPr>
+          <w:noProof/>
+        </w:rPr>
+        <w:drawing>
+          <wp:inline distT="0" distB="0" distL="0" distR="0" wp14:anchorId="023E2CA7" wp14:editId="3A1984BA">
+            <wp:extent cx="5943600" cy="2251075"/>
+            <wp:effectExtent l="0" t="0" r="0" b="0"/>
+            <wp:docPr id="19" name="Picture 19" descr="Text&#10;&#10;Description automatically generated with medium confidence"/>
+            <wp:cNvGraphicFramePr>
+              <a:graphicFrameLocks xmlns:a="http://schemas.openxmlformats.org/drawingml/2006/main" noChangeAspect="1"/>
+            </wp:cNvGraphicFramePr>
+            <a:graphic xmlns:a="http://schemas.openxmlformats.org/drawingml/2006/main">
+              <a:graphicData uri="http://schemas.openxmlformats.org/drawingml/2006/picture">
+                <pic:pic xmlns:pic="http://schemas.openxmlformats.org/drawingml/2006/picture">
+                  <pic:nvPicPr>
+                    <pic:cNvPr id="19" name="Picture 19" descr="Text&#10;&#10;Description automatically generated with medium confidence"/>
+                    <pic:cNvPicPr/>
+                  </pic:nvPicPr>
+                  <pic:blipFill>
+                    <a:blip r:embed="rId20">
+                      <a:extLst>
+                        <a:ext uri="{28A0092B-C50C-407E-A947-70E740481C1C}">
+                          <a14:useLocalDpi xmlns:a14="http://schemas.microsoft.com/office/drawing/2010/main" val="0"/>
+                        </a:ext>
+                      </a:extLst>
+                    </a:blip>
+                    <a:stretch>
+                      <a:fillRect/>
+                    </a:stretch>
+                  </pic:blipFill>
+                  <pic:spPr>
+                    <a:xfrm>
+                      <a:off x="0" y="0"/>
+                      <a:ext cx="5943600" cy="2251075"/>
+                    </a:xfrm>
+                    <a:prstGeom prst="rect">
+                      <a:avLst/>
+                    </a:prstGeom>
+                  </pic:spPr>
+                </pic:pic>
+              </a:graphicData>
+            </a:graphic>
+          </wp:inline>
+        </w:drawing>
+      </w:r>
+    </w:p>
+    <w:p/>
+    <w:p>
+      <w:r>
+        <w:t xml:space="preserve">Observation: It takes 11 hops to get from our VM to </w:t>
+      </w:r>
+      <w:hyperlink r:id="rId21" w:history="1">
+        <w:r>
+          <w:rPr>
+            <w:rStyle w:val="Hyperlink"/>
+          </w:rPr>
+          <w:t>www.google.com</w:t>
+        </w:r>
+      </w:hyperlink>
+      <w:r>
+        <w:t xml:space="preserve"> at </w:t>
+      </w:r>
+      <w:proofErr w:type="spellStart"/>
+      <w:r>
+        <w:t>ip</w:t>
+      </w:r>
+      <w:proofErr w:type="spellEnd"/>
+      <w:r>
+        <w:t xml:space="preserve"> address 216.58.194.174.  We can see exactly how our request was routed.</w:t>
+      </w:r>
+    </w:p>
+    <w:p/>
+    <w:p>
+      <w:r>
+        <w:lastRenderedPageBreak/>
+        <w:t xml:space="preserve">Explanation: </w:t>
+      </w:r>
+      <w:proofErr w:type="spellStart"/>
+      <w:r>
+        <w:t>Scapy</w:t>
+      </w:r>
+      <w:proofErr w:type="spellEnd"/>
+      <w:r>
+        <w:t xml:space="preserve"> can be used to easily view the route a request takes by setting the appropriate parameters and looping through calling the sr1 function.  The sr1 function is part of the send and receive packets function (</w:t>
+      </w:r>
+      <w:proofErr w:type="spellStart"/>
+      <w:r>
+        <w:t>sr</w:t>
+      </w:r>
+      <w:proofErr w:type="spellEnd"/>
+      <w:r>
+        <w:t>) and only returns the packet that answered</w:t>
+      </w:r>
+      <w:r>
+        <w:t>.</w:t>
+      </w:r>
+    </w:p>
     <w:p/>
     <w:sectPr>
       <w:pgSz w:w="12240" w:h="15840"/>
@@ -1881,6 +2032,29 @@
       <w:contextualSpacing/>
     </w:pPr>
   </w:style>
+  <w:style w:type="character" w:styleId="Hyperlink">
+    <w:name w:val="Hyperlink"/>
+    <w:basedOn w:val="DefaultParagraphFont"/>
+    <w:uiPriority w:val="99"/>
+    <w:unhideWhenUsed/>
+    <w:rsid w:val="00A66F81"/>
+    <w:rPr>
+      <w:color w:val="0563C1" w:themeColor="hyperlink"/>
+      <w:u w:val="single"/>
+    </w:rPr>
+  </w:style>
+  <w:style w:type="character" w:styleId="UnresolvedMention">
+    <w:name w:val="Unresolved Mention"/>
+    <w:basedOn w:val="DefaultParagraphFont"/>
+    <w:uiPriority w:val="99"/>
+    <w:semiHidden/>
+    <w:unhideWhenUsed/>
+    <w:rsid w:val="00A66F81"/>
+    <w:rPr>
+      <w:color w:val="605E5C"/>
+      <w:shd w:val="clear" w:color="auto" w:fill="E1DFDD"/>
+    </w:rPr>
+  </w:style>
 </w:styles>
 </file>
 

</xml_diff>